<commit_message>
Final version 1.2 + examples.html + some modifications
</commit_message>
<xml_diff>
--- a/EduardoCosta-UXspecialist-Printer.docx
+++ b/EduardoCosta-UXspecialist-Printer.docx
@@ -79,8 +79,6 @@
           <w:rFonts w:ascii="Corbel" w:hAnsi="Corbel"/>
         </w:rPr>
       </w:pPr>
-      <w:bookmarkStart w:id="0" w:name="_GoBack"/>
-      <w:bookmarkEnd w:id="0"/>
     </w:p>
     <w:tbl>
       <w:tblPr>
@@ -903,7 +901,15 @@
               <w:rPr>
                 <w:rFonts w:asciiTheme="majorHAnsi" w:hAnsiTheme="majorHAnsi"/>
               </w:rPr>
-              <w:t xml:space="preserve"> junior front-end developer.</w:t>
+              <w:t xml:space="preserve"> </w:t>
+            </w:r>
+            <w:bookmarkStart w:id="0" w:name="_GoBack"/>
+            <w:bookmarkEnd w:id="0"/>
+            <w:r>
+              <w:rPr>
+                <w:rFonts w:asciiTheme="majorHAnsi" w:hAnsiTheme="majorHAnsi"/>
+              </w:rPr>
+              <w:t>front-end developer.</w:t>
             </w:r>
           </w:p>
           <w:p>

</xml_diff>